<commit_message>
CHG: erste Überlegung zur Klassenstruktur
</commit_message>
<xml_diff>
--- a/Documentation/Week5/CRC_Cards.docx
+++ b/Documentation/Week5/CRC_Cards.docx
@@ -29,7 +29,7 @@
           </w:tcPr>
           <w:p>
             <w:r>
-              <w:t>Klassenname</w:t>
+              <w:t>Spiel</w:t>
             </w:r>
           </w:p>
         </w:tc>
@@ -44,8 +44,50 @@
             <w:shd w:val="clear" w:color="auto" w:fill="EAF1DD" w:themeFill="accent3" w:themeFillTint="33"/>
           </w:tcPr>
           <w:p>
-            <w:r>
-              <w:t>Attribute und Methoden</w:t>
+            <w:pPr>
+              <w:rPr>
+                <w:i/>
+              </w:rPr>
+            </w:pPr>
+            <w:r>
+              <w:rPr>
+                <w:i/>
+              </w:rPr>
+              <w:t>Array Spieler</w:t>
+            </w:r>
+          </w:p>
+          <w:p>
+            <w:pPr>
+              <w:rPr>
+                <w:i/>
+              </w:rPr>
+            </w:pPr>
+            <w:r>
+              <w:rPr>
+                <w:i/>
+              </w:rPr>
+              <w:t>Array Spielbrett</w:t>
+            </w:r>
+          </w:p>
+          <w:p>
+            <w:pPr>
+              <w:rPr>
+                <w:i/>
+              </w:rPr>
+            </w:pPr>
+            <w:r>
+              <w:rPr>
+                <w:i/>
+              </w:rPr>
+              <w:t>aktive Spielplatte</w:t>
+            </w:r>
+          </w:p>
+          <w:p>
+            <w:r>
+              <w:rPr>
+                <w:i/>
+              </w:rPr>
+              <w:t>Array Kartenstapel</w:t>
             </w:r>
           </w:p>
         </w:tc>
@@ -55,19 +97,493 @@
             <w:shd w:val="clear" w:color="auto" w:fill="F2DBDB" w:themeFill="accent2" w:themeFillTint="33"/>
           </w:tcPr>
           <w:p>
-            <w:proofErr w:type="spellStart"/>
-            <w:r>
-              <w:t>Collaborators</w:t>
-            </w:r>
-            <w:proofErr w:type="spellEnd"/>
+            <w:r>
+              <w:t>Spieler</w:t>
+            </w:r>
+          </w:p>
+          <w:p>
+            <w:r>
+              <w:t>Spielplatte</w:t>
+            </w:r>
+          </w:p>
+          <w:p>
+            <w:r>
+              <w:t>Spielkarte</w:t>
+            </w:r>
           </w:p>
         </w:tc>
       </w:tr>
     </w:tbl>
-    <w:p>
-      <w:bookmarkStart w:id="0" w:name="_GoBack"/>
-      <w:bookmarkEnd w:id="0"/>
-    </w:p>
+    <w:p/>
+    <w:tbl>
+      <w:tblPr>
+        <w:tblStyle w:val="Tabellenraster"/>
+        <w:tblW w:w="0" w:type="auto"/>
+        <w:tblLook w:val="04A0" w:firstRow="1" w:lastRow="0" w:firstColumn="1" w:lastColumn="0" w:noHBand="0" w:noVBand="1"/>
+      </w:tblPr>
+      <w:tblGrid>
+        <w:gridCol w:w="4606"/>
+        <w:gridCol w:w="4606"/>
+      </w:tblGrid>
+      <w:tr>
+        <w:tc>
+          <w:tcPr>
+            <w:tcW w:w="9212" w:type="dxa"/>
+            <w:gridSpan w:val="2"/>
+            <w:shd w:val="clear" w:color="auto" w:fill="FFFFCC"/>
+          </w:tcPr>
+          <w:p>
+            <w:r>
+              <w:t>Spieler</w:t>
+            </w:r>
+          </w:p>
+        </w:tc>
+      </w:tr>
+      <w:tr>
+        <w:trPr>
+          <w:trHeight w:val="2115"/>
+        </w:trPr>
+        <w:tc>
+          <w:tcPr>
+            <w:tcW w:w="4606" w:type="dxa"/>
+            <w:shd w:val="clear" w:color="auto" w:fill="EAF1DD" w:themeFill="accent3" w:themeFillTint="33"/>
+          </w:tcPr>
+          <w:p>
+            <w:pPr>
+              <w:rPr>
+                <w:i/>
+              </w:rPr>
+            </w:pPr>
+            <w:r>
+              <w:rPr>
+                <w:i/>
+              </w:rPr>
+              <w:t>Name</w:t>
+            </w:r>
+          </w:p>
+          <w:p>
+            <w:pPr>
+              <w:rPr>
+                <w:i/>
+              </w:rPr>
+            </w:pPr>
+            <w:r>
+              <w:rPr>
+                <w:i/>
+              </w:rPr>
+              <w:t>Figur</w:t>
+            </w:r>
+          </w:p>
+          <w:p>
+            <w:r>
+              <w:rPr>
+                <w:i/>
+              </w:rPr>
+              <w:t>Spielkarte</w:t>
+            </w:r>
+          </w:p>
+        </w:tc>
+        <w:tc>
+          <w:tcPr>
+            <w:tcW w:w="4606" w:type="dxa"/>
+            <w:shd w:val="clear" w:color="auto" w:fill="F2DBDB" w:themeFill="accent2" w:themeFillTint="33"/>
+          </w:tcPr>
+          <w:p>
+            <w:r>
+              <w:t>Spielf</w:t>
+            </w:r>
+            <w:bookmarkStart w:id="0" w:name="_GoBack"/>
+            <w:bookmarkEnd w:id="0"/>
+            <w:r>
+              <w:t>igur</w:t>
+            </w:r>
+          </w:p>
+          <w:p>
+            <w:r>
+              <w:t>Spielkarte</w:t>
+            </w:r>
+          </w:p>
+        </w:tc>
+      </w:tr>
+    </w:tbl>
+    <w:p/>
+    <w:tbl>
+      <w:tblPr>
+        <w:tblStyle w:val="Tabellenraster"/>
+        <w:tblW w:w="0" w:type="auto"/>
+        <w:tblLook w:val="04A0" w:firstRow="1" w:lastRow="0" w:firstColumn="1" w:lastColumn="0" w:noHBand="0" w:noVBand="1"/>
+      </w:tblPr>
+      <w:tblGrid>
+        <w:gridCol w:w="4606"/>
+        <w:gridCol w:w="4606"/>
+      </w:tblGrid>
+      <w:tr>
+        <w:tc>
+          <w:tcPr>
+            <w:tcW w:w="9212" w:type="dxa"/>
+            <w:gridSpan w:val="2"/>
+            <w:shd w:val="clear" w:color="auto" w:fill="FFFFCC"/>
+          </w:tcPr>
+          <w:p>
+            <w:r>
+              <w:t>Spielfigur</w:t>
+            </w:r>
+          </w:p>
+        </w:tc>
+      </w:tr>
+      <w:tr>
+        <w:trPr>
+          <w:trHeight w:val="2115"/>
+        </w:trPr>
+        <w:tc>
+          <w:tcPr>
+            <w:tcW w:w="4606" w:type="dxa"/>
+            <w:shd w:val="clear" w:color="auto" w:fill="EAF1DD" w:themeFill="accent3" w:themeFillTint="33"/>
+          </w:tcPr>
+          <w:p>
+            <w:pPr>
+              <w:rPr>
+                <w:i/>
+              </w:rPr>
+            </w:pPr>
+            <w:r>
+              <w:rPr>
+                <w:i/>
+              </w:rPr>
+              <w:t>Form</w:t>
+            </w:r>
+          </w:p>
+          <w:p>
+            <w:pPr>
+              <w:rPr>
+                <w:i/>
+              </w:rPr>
+            </w:pPr>
+            <w:r>
+              <w:rPr>
+                <w:i/>
+              </w:rPr>
+              <w:t>Farbe</w:t>
+            </w:r>
+          </w:p>
+          <w:p>
+            <w:pPr>
+              <w:rPr>
+                <w:i/>
+              </w:rPr>
+            </w:pPr>
+            <w:r>
+              <w:rPr>
+                <w:i/>
+              </w:rPr>
+              <w:t>Motiv</w:t>
+            </w:r>
+          </w:p>
+          <w:p>
+            <w:r>
+              <w:rPr>
+                <w:i/>
+              </w:rPr>
+              <w:t>Position</w:t>
+            </w:r>
+          </w:p>
+        </w:tc>
+        <w:tc>
+          <w:tcPr>
+            <w:tcW w:w="4606" w:type="dxa"/>
+            <w:shd w:val="clear" w:color="auto" w:fill="F2DBDB" w:themeFill="accent2" w:themeFillTint="33"/>
+          </w:tcPr>
+          <w:p/>
+        </w:tc>
+      </w:tr>
+    </w:tbl>
+    <w:p/>
+    <w:tbl>
+      <w:tblPr>
+        <w:tblStyle w:val="Tabellenraster"/>
+        <w:tblW w:w="0" w:type="auto"/>
+        <w:tblLook w:val="04A0" w:firstRow="1" w:lastRow="0" w:firstColumn="1" w:lastColumn="0" w:noHBand="0" w:noVBand="1"/>
+      </w:tblPr>
+      <w:tblGrid>
+        <w:gridCol w:w="4606"/>
+        <w:gridCol w:w="4606"/>
+      </w:tblGrid>
+      <w:tr>
+        <w:tc>
+          <w:tcPr>
+            <w:tcW w:w="9212" w:type="dxa"/>
+            <w:gridSpan w:val="2"/>
+            <w:shd w:val="clear" w:color="auto" w:fill="FFFFCC"/>
+          </w:tcPr>
+          <w:p>
+            <w:r>
+              <w:t>Spielplatte</w:t>
+            </w:r>
+          </w:p>
+        </w:tc>
+      </w:tr>
+      <w:tr>
+        <w:trPr>
+          <w:trHeight w:val="2115"/>
+        </w:trPr>
+        <w:tc>
+          <w:tcPr>
+            <w:tcW w:w="4606" w:type="dxa"/>
+            <w:shd w:val="clear" w:color="auto" w:fill="EAF1DD" w:themeFill="accent3" w:themeFillTint="33"/>
+          </w:tcPr>
+          <w:p>
+            <w:pPr>
+              <w:rPr>
+                <w:i/>
+              </w:rPr>
+            </w:pPr>
+            <w:r>
+              <w:rPr>
+                <w:i/>
+              </w:rPr>
+              <w:t>Motiv</w:t>
+            </w:r>
+          </w:p>
+          <w:p>
+            <w:pPr>
+              <w:rPr>
+                <w:i/>
+              </w:rPr>
+            </w:pPr>
+            <w:r>
+              <w:rPr>
+                <w:i/>
+              </w:rPr>
+              <w:t>Position</w:t>
+            </w:r>
+          </w:p>
+          <w:p>
+            <w:pPr>
+              <w:rPr>
+                <w:i/>
+              </w:rPr>
+            </w:pPr>
+            <w:r>
+              <w:rPr>
+                <w:i/>
+              </w:rPr>
+              <w:t>aktiv?</w:t>
+            </w:r>
+          </w:p>
+          <w:p>
+            <w:pPr>
+              <w:rPr>
+                <w:i/>
+              </w:rPr>
+            </w:pPr>
+            <w:r>
+              <w:rPr>
+                <w:i/>
+              </w:rPr>
+              <w:t>Ausrichtung</w:t>
+            </w:r>
+          </w:p>
+        </w:tc>
+        <w:tc>
+          <w:tcPr>
+            <w:tcW w:w="4606" w:type="dxa"/>
+            <w:shd w:val="clear" w:color="auto" w:fill="F2DBDB" w:themeFill="accent2" w:themeFillTint="33"/>
+          </w:tcPr>
+          <w:p>
+            <w:proofErr w:type="spellStart"/>
+            <w:r>
+              <w:t>Collaborators</w:t>
+            </w:r>
+            <w:proofErr w:type="spellEnd"/>
+          </w:p>
+        </w:tc>
+      </w:tr>
+    </w:tbl>
+    <w:p/>
+    <w:tbl>
+      <w:tblPr>
+        <w:tblStyle w:val="Tabellenraster"/>
+        <w:tblW w:w="0" w:type="auto"/>
+        <w:tblLook w:val="04A0" w:firstRow="1" w:lastRow="0" w:firstColumn="1" w:lastColumn="0" w:noHBand="0" w:noVBand="1"/>
+      </w:tblPr>
+      <w:tblGrid>
+        <w:gridCol w:w="4606"/>
+        <w:gridCol w:w="4606"/>
+      </w:tblGrid>
+      <w:tr>
+        <w:tc>
+          <w:tcPr>
+            <w:tcW w:w="9212" w:type="dxa"/>
+            <w:gridSpan w:val="2"/>
+            <w:shd w:val="clear" w:color="auto" w:fill="FFFFCC"/>
+          </w:tcPr>
+          <w:p>
+            <w:r>
+              <w:t>Spielkarte</w:t>
+            </w:r>
+          </w:p>
+        </w:tc>
+      </w:tr>
+      <w:tr>
+        <w:trPr>
+          <w:trHeight w:val="2115"/>
+        </w:trPr>
+        <w:tc>
+          <w:tcPr>
+            <w:tcW w:w="4606" w:type="dxa"/>
+            <w:shd w:val="clear" w:color="auto" w:fill="EAF1DD" w:themeFill="accent3" w:themeFillTint="33"/>
+          </w:tcPr>
+          <w:p>
+            <w:pPr>
+              <w:rPr>
+                <w:i/>
+              </w:rPr>
+            </w:pPr>
+            <w:r>
+              <w:rPr>
+                <w:i/>
+              </w:rPr>
+              <w:lastRenderedPageBreak/>
+              <w:t>Sehenswürdigkeit</w:t>
+            </w:r>
+          </w:p>
+          <w:p>
+            <w:pPr>
+              <w:rPr>
+                <w:i/>
+              </w:rPr>
+            </w:pPr>
+            <w:r>
+              <w:rPr>
+                <w:i/>
+              </w:rPr>
+              <w:t>zugeordneter Spieler</w:t>
+            </w:r>
+          </w:p>
+          <w:p>
+            <w:pPr>
+              <w:rPr>
+                <w:i/>
+              </w:rPr>
+            </w:pPr>
+            <w:r>
+              <w:rPr>
+                <w:i/>
+              </w:rPr>
+              <w:t>gefunden?</w:t>
+            </w:r>
+          </w:p>
+        </w:tc>
+        <w:tc>
+          <w:tcPr>
+            <w:tcW w:w="4606" w:type="dxa"/>
+            <w:shd w:val="clear" w:color="auto" w:fill="F2DBDB" w:themeFill="accent2" w:themeFillTint="33"/>
+          </w:tcPr>
+          <w:p>
+            <w:r>
+              <w:t>Sehenswürdigkeit</w:t>
+            </w:r>
+          </w:p>
+        </w:tc>
+      </w:tr>
+    </w:tbl>
+    <w:p/>
+    <w:tbl>
+      <w:tblPr>
+        <w:tblStyle w:val="Tabellenraster"/>
+        <w:tblW w:w="0" w:type="auto"/>
+        <w:tblLook w:val="04A0" w:firstRow="1" w:lastRow="0" w:firstColumn="1" w:lastColumn="0" w:noHBand="0" w:noVBand="1"/>
+      </w:tblPr>
+      <w:tblGrid>
+        <w:gridCol w:w="4606"/>
+        <w:gridCol w:w="4606"/>
+      </w:tblGrid>
+      <w:tr>
+        <w:tc>
+          <w:tcPr>
+            <w:tcW w:w="9212" w:type="dxa"/>
+            <w:gridSpan w:val="2"/>
+            <w:shd w:val="clear" w:color="auto" w:fill="FFFFCC"/>
+          </w:tcPr>
+          <w:p>
+            <w:r>
+              <w:t>Sehenswürdigkeit</w:t>
+            </w:r>
+          </w:p>
+        </w:tc>
+      </w:tr>
+      <w:tr>
+        <w:trPr>
+          <w:trHeight w:val="2115"/>
+        </w:trPr>
+        <w:tc>
+          <w:tcPr>
+            <w:tcW w:w="4606" w:type="dxa"/>
+            <w:shd w:val="clear" w:color="auto" w:fill="EAF1DD" w:themeFill="accent3" w:themeFillTint="33"/>
+          </w:tcPr>
+          <w:p>
+            <w:pPr>
+              <w:rPr>
+                <w:i/>
+              </w:rPr>
+            </w:pPr>
+            <w:r>
+              <w:rPr>
+                <w:i/>
+              </w:rPr>
+              <w:t>Name</w:t>
+            </w:r>
+          </w:p>
+          <w:p>
+            <w:pPr>
+              <w:rPr>
+                <w:i/>
+              </w:rPr>
+            </w:pPr>
+            <w:r>
+              <w:rPr>
+                <w:i/>
+              </w:rPr>
+              <w:t>Motiv</w:t>
+            </w:r>
+          </w:p>
+          <w:p>
+            <w:pPr>
+              <w:rPr>
+                <w:i/>
+              </w:rPr>
+            </w:pPr>
+            <w:r>
+              <w:rPr>
+                <w:i/>
+              </w:rPr>
+              <w:t>Position</w:t>
+            </w:r>
+          </w:p>
+          <w:p>
+            <w:pPr>
+              <w:rPr>
+                <w:i/>
+              </w:rPr>
+            </w:pPr>
+            <w:r>
+              <w:rPr>
+                <w:i/>
+              </w:rPr>
+              <w:t>Infos</w:t>
+            </w:r>
+          </w:p>
+        </w:tc>
+        <w:tc>
+          <w:tcPr>
+            <w:tcW w:w="4606" w:type="dxa"/>
+            <w:shd w:val="clear" w:color="auto" w:fill="F2DBDB" w:themeFill="accent2" w:themeFillTint="33"/>
+          </w:tcPr>
+          <w:p/>
+        </w:tc>
+      </w:tr>
+    </w:tbl>
+    <w:p/>
     <w:sectPr>
       <w:pgSz w:w="11906" w:h="16838"/>
       <w:pgMar w:top="1417" w:right="1417" w:bottom="1134" w:left="1417" w:header="708" w:footer="708" w:gutter="0"/>

</xml_diff>

<commit_message>
ADD: basic model functionality for UC spieler erstellen und loeschen
</commit_message>
<xml_diff>
--- a/Documentation/Week5/CRC_Cards.docx
+++ b/Documentation/Week5/CRC_Cards.docx
@@ -1,6 +1,6 @@
 
 <file path=word/document.xml><?xml version="1.0" encoding="utf-8"?>
-<w:document xmlns:wpc="http://schemas.microsoft.com/office/word/2010/wordprocessingCanvas" xmlns:mc="http://schemas.openxmlformats.org/markup-compatibility/2006" xmlns:o="urn:schemas-microsoft-com:office:office" xmlns:r="http://schemas.openxmlformats.org/officeDocument/2006/relationships" xmlns:m="http://schemas.openxmlformats.org/officeDocument/2006/math" xmlns:v="urn:schemas-microsoft-com:vml" xmlns:wp14="http://schemas.microsoft.com/office/word/2010/wordprocessingDrawing" xmlns:wp="http://schemas.openxmlformats.org/drawingml/2006/wordprocessingDrawing" xmlns:w10="urn:schemas-microsoft-com:office:word" xmlns:w="http://schemas.openxmlformats.org/wordprocessingml/2006/main" xmlns:w14="http://schemas.microsoft.com/office/word/2010/wordml" xmlns:wpg="http://schemas.microsoft.com/office/word/2010/wordprocessingGroup" xmlns:wpi="http://schemas.microsoft.com/office/word/2010/wordprocessingInk" xmlns:wne="http://schemas.microsoft.com/office/word/2006/wordml" xmlns:wps="http://schemas.microsoft.com/office/word/2010/wordprocessingShape" mc:Ignorable="w14 wp14">
+<w:document xmlns:wpc="http://schemas.microsoft.com/office/word/2010/wordprocessingCanvas" xmlns:mo="http://schemas.microsoft.com/office/mac/office/2008/main" xmlns:mc="http://schemas.openxmlformats.org/markup-compatibility/2006" xmlns:mv="urn:schemas-microsoft-com:mac:vml" xmlns:o="urn:schemas-microsoft-com:office:office" xmlns:r="http://schemas.openxmlformats.org/officeDocument/2006/relationships" xmlns:m="http://schemas.openxmlformats.org/officeDocument/2006/math" xmlns:v="urn:schemas-microsoft-com:vml" xmlns:wp14="http://schemas.microsoft.com/office/word/2010/wordprocessingDrawing" xmlns:wp="http://schemas.openxmlformats.org/drawingml/2006/wordprocessingDrawing" xmlns:w10="urn:schemas-microsoft-com:office:word" xmlns:w="http://schemas.openxmlformats.org/wordprocessingml/2006/main" xmlns:w14="http://schemas.microsoft.com/office/word/2010/wordml" xmlns:wpg="http://schemas.microsoft.com/office/word/2010/wordprocessingGroup" xmlns:wpi="http://schemas.microsoft.com/office/word/2010/wordprocessingInk" xmlns:wne="http://schemas.microsoft.com/office/word/2006/wordml" xmlns:wps="http://schemas.microsoft.com/office/word/2010/wordprocessingShape" mc:Ignorable="w14 wp14">
   <w:body>
     <w:p>
       <w:pPr>
@@ -96,11 +96,32 @@
             </w:r>
           </w:p>
           <w:p>
+            <w:pPr>
+              <w:rPr>
+                <w:i/>
+              </w:rPr>
+            </w:pPr>
             <w:r>
               <w:rPr>
                 <w:i/>
               </w:rPr>
               <w:t>Spielmodus</w:t>
+            </w:r>
+          </w:p>
+          <w:p>
+            <w:r>
+              <w:rPr>
+                <w:i/>
+              </w:rPr>
+              <w:t xml:space="preserve">Array </w:t>
+            </w:r>
+            <w:bookmarkStart w:id="0" w:name="_GoBack"/>
+            <w:bookmarkEnd w:id="0"/>
+            <w:r>
+              <w:rPr>
+                <w:i/>
+              </w:rPr>
+              <w:t>Spielfiguren</w:t>
             </w:r>
           </w:p>
         </w:tc>
@@ -127,6 +148,12 @@
           <w:p>
             <w:r>
               <w:t>Spielkarte</w:t>
+            </w:r>
+          </w:p>
+          <w:p/>
+          <w:p>
+            <w:r>
+              <w:t>Spielfigur</w:t>
             </w:r>
           </w:p>
         </w:tc>
@@ -142,15 +169,7 @@
           </w:tcPr>
           <w:p>
             <w:r>
-              <w:t>Spielmodus setzen (</w:t>
-            </w:r>
-            <w:proofErr w:type="spellStart"/>
-            <w:r>
-              <w:t>konstruktor</w:t>
-            </w:r>
-            <w:proofErr w:type="spellEnd"/>
-            <w:r>
-              <w:t>)</w:t>
+              <w:t>Spielmodus setzen (konstruktor)</w:t>
             </w:r>
           </w:p>
           <w:p>
@@ -216,10 +235,7 @@
           </w:tcPr>
           <w:p>
             <w:r>
-              <w:t>Spiel</w:t>
-            </w:r>
-            <w:r>
-              <w:t>brett</w:t>
+              <w:t>Spielbrett</w:t>
             </w:r>
           </w:p>
         </w:tc>
@@ -303,15 +319,7 @@
           </w:tcPr>
           <w:p>
             <w:r>
-              <w:t>aufbauen (</w:t>
-            </w:r>
-            <w:proofErr w:type="spellStart"/>
-            <w:r>
-              <w:t>Konstruktor</w:t>
-            </w:r>
-            <w:proofErr w:type="spellEnd"/>
-            <w:r>
-              <w:t>)</w:t>
+              <w:t>aufbauen (Konstruktor)</w:t>
             </w:r>
           </w:p>
           <w:p>
@@ -324,15 +332,7 @@
               <w:t>Spielkarten verteilen</w:t>
             </w:r>
             <w:r>
-              <w:t xml:space="preserve"> (</w:t>
-            </w:r>
-            <w:proofErr w:type="spellStart"/>
-            <w:r>
-              <w:t>Konstruktor</w:t>
-            </w:r>
-            <w:proofErr w:type="spellEnd"/>
-            <w:r>
-              <w:t>)</w:t>
+              <w:t xml:space="preserve"> (Konstruktor)</w:t>
             </w:r>
           </w:p>
           <w:p>
@@ -367,8 +367,6 @@
             </w:r>
           </w:p>
         </w:tc>
-        <w:bookmarkStart w:id="0" w:name="_GoBack"/>
-        <w:bookmarkEnd w:id="0"/>
       </w:tr>
     </w:tbl>
     <w:p/>
@@ -652,11 +650,24 @@
             </w:r>
           </w:p>
           <w:p>
+            <w:pPr>
+              <w:rPr>
+                <w:i/>
+              </w:rPr>
+            </w:pPr>
             <w:r>
               <w:rPr>
                 <w:i/>
               </w:rPr>
               <w:t>Spielplatte</w:t>
+            </w:r>
+          </w:p>
+          <w:p>
+            <w:r>
+              <w:rPr>
+                <w:i/>
+              </w:rPr>
+              <w:t>vergeben</w:t>
             </w:r>
           </w:p>
         </w:tc>
@@ -893,21 +904,7 @@
               <w:rPr>
                 <w:i/>
               </w:rPr>
-              <w:t>frei? (</w:t>
-            </w:r>
-            <w:proofErr w:type="spellStart"/>
-            <w:r>
-              <w:rPr>
-                <w:i/>
-              </w:rPr>
-              <w:t>ziehbar</w:t>
-            </w:r>
-            <w:proofErr w:type="spellEnd"/>
-            <w:r>
-              <w:rPr>
-                <w:i/>
-              </w:rPr>
-              <w:t>)</w:t>
+              <w:t>frei? (ziehbar)</w:t>
             </w:r>
           </w:p>
         </w:tc>
@@ -1060,7 +1057,7 @@
       </w:pPr>
     </w:pPrDefault>
   </w:docDefaults>
-  <w:latentStyles w:defLockedState="0" w:defUIPriority="99" w:defSemiHidden="1" w:defUnhideWhenUsed="1" w:defQFormat="0" w:count="267">
+  <w:latentStyles w:defLockedState="0" w:defUIPriority="99" w:defSemiHidden="1" w:defUnhideWhenUsed="1" w:defQFormat="0" w:count="276">
     <w:lsdException w:name="Normal" w:semiHidden="0" w:uiPriority="0" w:unhideWhenUsed="0" w:qFormat="1"/>
     <w:lsdException w:name="heading 1" w:semiHidden="0" w:uiPriority="9" w:unhideWhenUsed="0" w:qFormat="1"/>
     <w:lsdException w:name="heading 2" w:uiPriority="9" w:qFormat="1"/>
@@ -1203,7 +1200,7 @@
     <w:name w:val="Normal"/>
     <w:qFormat/>
   </w:style>
-  <w:style w:type="character" w:default="1" w:styleId="Absatz-Standardschriftart">
+  <w:style w:type="character" w:default="1" w:styleId="Absatzstandardschriftart">
     <w:name w:val="Default Paragraph Font"/>
     <w:uiPriority w:val="1"/>
     <w:semiHidden/>
@@ -1234,7 +1231,7 @@
     <w:name w:val="Title"/>
     <w:basedOn w:val="Standard"/>
     <w:next w:val="Standard"/>
-    <w:link w:val="TitelZchn"/>
+    <w:link w:val="TitelZeichen"/>
     <w:uiPriority w:val="10"/>
     <w:qFormat/>
     <w:rsid w:val="00DA3B7D"/>
@@ -1254,9 +1251,9 @@
       <w:szCs w:val="52"/>
     </w:rPr>
   </w:style>
-  <w:style w:type="character" w:customStyle="1" w:styleId="TitelZchn">
-    <w:name w:val="Titel Zchn"/>
-    <w:basedOn w:val="Absatz-Standardschriftart"/>
+  <w:style w:type="character" w:customStyle="1" w:styleId="TitelZeichen">
+    <w:name w:val="Titel Zeichen"/>
+    <w:basedOn w:val="Absatzstandardschriftart"/>
     <w:link w:val="Titel"/>
     <w:uiPriority w:val="10"/>
     <w:rsid w:val="00DA3B7D"/>
@@ -1299,7 +1296,7 @@
 </file>
 
 <file path=word/stylesWithEffects.xml><?xml version="1.0" encoding="utf-8"?>
-<w:styles xmlns:wpc="http://schemas.microsoft.com/office/word/2010/wordprocessingCanvas" xmlns:mc="http://schemas.openxmlformats.org/markup-compatibility/2006" xmlns:o="urn:schemas-microsoft-com:office:office" xmlns:r="http://schemas.openxmlformats.org/officeDocument/2006/relationships" xmlns:m="http://schemas.openxmlformats.org/officeDocument/2006/math" xmlns:v="urn:schemas-microsoft-com:vml" xmlns:wp14="http://schemas.microsoft.com/office/word/2010/wordprocessingDrawing" xmlns:wp="http://schemas.openxmlformats.org/drawingml/2006/wordprocessingDrawing" xmlns:w10="urn:schemas-microsoft-com:office:word" xmlns:w="http://schemas.openxmlformats.org/wordprocessingml/2006/main" xmlns:w14="http://schemas.microsoft.com/office/word/2010/wordml" xmlns:wpg="http://schemas.microsoft.com/office/word/2010/wordprocessingGroup" xmlns:wpi="http://schemas.microsoft.com/office/word/2010/wordprocessingInk" xmlns:wne="http://schemas.microsoft.com/office/word/2006/wordml" xmlns:wps="http://schemas.microsoft.com/office/word/2010/wordprocessingShape" mc:Ignorable="w14 wp14">
+<w:styles xmlns:wpc="http://schemas.microsoft.com/office/word/2010/wordprocessingCanvas" xmlns:mo="http://schemas.microsoft.com/office/mac/office/2008/main" xmlns:mc="http://schemas.openxmlformats.org/markup-compatibility/2006" xmlns:mv="urn:schemas-microsoft-com:mac:vml" xmlns:o="urn:schemas-microsoft-com:office:office" xmlns:r="http://schemas.openxmlformats.org/officeDocument/2006/relationships" xmlns:m="http://schemas.openxmlformats.org/officeDocument/2006/math" xmlns:v="urn:schemas-microsoft-com:vml" xmlns:wp14="http://schemas.microsoft.com/office/word/2010/wordprocessingDrawing" xmlns:wp="http://schemas.openxmlformats.org/drawingml/2006/wordprocessingDrawing" xmlns:w10="urn:schemas-microsoft-com:office:word" xmlns:w="http://schemas.openxmlformats.org/wordprocessingml/2006/main" xmlns:w14="http://schemas.microsoft.com/office/word/2010/wordml" xmlns:wpg="http://schemas.microsoft.com/office/word/2010/wordprocessingGroup" xmlns:wpi="http://schemas.microsoft.com/office/word/2010/wordprocessingInk" xmlns:wne="http://schemas.microsoft.com/office/word/2006/wordml" xmlns:wps="http://schemas.microsoft.com/office/word/2010/wordprocessingShape" mc:Ignorable="w14 wp14">
   <w:docDefaults>
     <w:rPrDefault>
       <w:rPr>
@@ -1315,7 +1312,7 @@
       </w:pPr>
     </w:pPrDefault>
   </w:docDefaults>
-  <w:latentStyles w:defLockedState="0" w:defUIPriority="99" w:defSemiHidden="1" w:defUnhideWhenUsed="1" w:defQFormat="0" w:count="267">
+  <w:latentStyles w:defLockedState="0" w:defUIPriority="99" w:defSemiHidden="1" w:defUnhideWhenUsed="1" w:defQFormat="0" w:count="276">
     <w:lsdException w:name="Normal" w:semiHidden="0" w:uiPriority="0" w:unhideWhenUsed="0" w:qFormat="1"/>
     <w:lsdException w:name="heading 1" w:semiHidden="0" w:uiPriority="9" w:unhideWhenUsed="0" w:qFormat="1"/>
     <w:lsdException w:name="heading 2" w:uiPriority="9" w:qFormat="1"/>
@@ -1458,7 +1455,7 @@
     <w:name w:val="Normal"/>
     <w:qFormat/>
   </w:style>
-  <w:style w:type="character" w:default="1" w:styleId="Absatz-Standardschriftart">
+  <w:style w:type="character" w:default="1" w:styleId="Absatzstandardschriftart">
     <w:name w:val="Default Paragraph Font"/>
     <w:uiPriority w:val="1"/>
     <w:semiHidden/>
@@ -1489,7 +1486,7 @@
     <w:name w:val="Title"/>
     <w:basedOn w:val="Standard"/>
     <w:next w:val="Standard"/>
-    <w:link w:val="TitelZchn"/>
+    <w:link w:val="TitelZeichen"/>
     <w:uiPriority w:val="10"/>
     <w:qFormat/>
     <w:rsid w:val="00DA3B7D"/>
@@ -1509,9 +1506,9 @@
       <w:szCs w:val="52"/>
     </w:rPr>
   </w:style>
-  <w:style w:type="character" w:customStyle="1" w:styleId="TitelZchn">
-    <w:name w:val="Titel Zchn"/>
-    <w:basedOn w:val="Absatz-Standardschriftart"/>
+  <w:style w:type="character" w:customStyle="1" w:styleId="TitelZeichen">
+    <w:name w:val="Titel Zeichen"/>
+    <w:basedOn w:val="Absatzstandardschriftart"/>
     <w:link w:val="Titel"/>
     <w:uiPriority w:val="10"/>
     <w:rsid w:val="00DA3B7D"/>

</xml_diff>

<commit_message>
CHG: Klasse Spiel angepasst
</commit_message>
<xml_diff>
--- a/Documentation/Week5/CRC_Cards.docx
+++ b/Documentation/Week5/CRC_Cards.docx
@@ -1,6 +1,6 @@
 
 <file path=word/document.xml><?xml version="1.0" encoding="utf-8"?>
-<w:document xmlns:wpc="http://schemas.microsoft.com/office/word/2010/wordprocessingCanvas" xmlns:mo="http://schemas.microsoft.com/office/mac/office/2008/main" xmlns:mc="http://schemas.openxmlformats.org/markup-compatibility/2006" xmlns:mv="urn:schemas-microsoft-com:mac:vml" xmlns:o="urn:schemas-microsoft-com:office:office" xmlns:r="http://schemas.openxmlformats.org/officeDocument/2006/relationships" xmlns:m="http://schemas.openxmlformats.org/officeDocument/2006/math" xmlns:v="urn:schemas-microsoft-com:vml" xmlns:wp14="http://schemas.microsoft.com/office/word/2010/wordprocessingDrawing" xmlns:wp="http://schemas.openxmlformats.org/drawingml/2006/wordprocessingDrawing" xmlns:w10="urn:schemas-microsoft-com:office:word" xmlns:w="http://schemas.openxmlformats.org/wordprocessingml/2006/main" xmlns:w14="http://schemas.microsoft.com/office/word/2010/wordml" xmlns:wpg="http://schemas.microsoft.com/office/word/2010/wordprocessingGroup" xmlns:wpi="http://schemas.microsoft.com/office/word/2010/wordprocessingInk" xmlns:wne="http://schemas.microsoft.com/office/word/2006/wordml" xmlns:wps="http://schemas.microsoft.com/office/word/2010/wordprocessingShape" mc:Ignorable="w14 wp14">
+<w:document xmlns:wpc="http://schemas.microsoft.com/office/word/2010/wordprocessingCanvas" xmlns:mc="http://schemas.openxmlformats.org/markup-compatibility/2006" xmlns:o="urn:schemas-microsoft-com:office:office" xmlns:r="http://schemas.openxmlformats.org/officeDocument/2006/relationships" xmlns:m="http://schemas.openxmlformats.org/officeDocument/2006/math" xmlns:v="urn:schemas-microsoft-com:vml" xmlns:wp14="http://schemas.microsoft.com/office/word/2010/wordprocessingDrawing" xmlns:wp="http://schemas.openxmlformats.org/drawingml/2006/wordprocessingDrawing" xmlns:w10="urn:schemas-microsoft-com:office:word" xmlns:w="http://schemas.openxmlformats.org/wordprocessingml/2006/main" xmlns:w14="http://schemas.microsoft.com/office/word/2010/wordml" xmlns:wpg="http://schemas.microsoft.com/office/word/2010/wordprocessingGroup" xmlns:wpi="http://schemas.microsoft.com/office/word/2010/wordprocessingInk" xmlns:wne="http://schemas.microsoft.com/office/word/2006/wordml" xmlns:wps="http://schemas.microsoft.com/office/word/2010/wordprocessingShape" mc:Ignorable="w14 wp14">
   <w:body>
     <w:p>
       <w:pPr>
@@ -115,8 +115,6 @@
               </w:rPr>
               <w:t xml:space="preserve">Array </w:t>
             </w:r>
-            <w:bookmarkStart w:id="0" w:name="_GoBack"/>
-            <w:bookmarkEnd w:id="0"/>
             <w:r>
               <w:rPr>
                 <w:i/>
@@ -169,7 +167,15 @@
           </w:tcPr>
           <w:p>
             <w:r>
-              <w:t>Spielmodus setzen (konstruktor)</w:t>
+              <w:t>Spielmodus setzen (</w:t>
+            </w:r>
+            <w:proofErr w:type="spellStart"/>
+            <w:r>
+              <w:t>konstruktor</w:t>
+            </w:r>
+            <w:proofErr w:type="spellEnd"/>
+            <w:r>
+              <w:t>)</w:t>
             </w:r>
           </w:p>
           <w:p>
@@ -319,7 +325,15 @@
           </w:tcPr>
           <w:p>
             <w:r>
-              <w:t>aufbauen (Konstruktor)</w:t>
+              <w:t>aufbauen (</w:t>
+            </w:r>
+            <w:proofErr w:type="spellStart"/>
+            <w:r>
+              <w:t>Konstruktor</w:t>
+            </w:r>
+            <w:proofErr w:type="spellEnd"/>
+            <w:r>
+              <w:t>)</w:t>
             </w:r>
           </w:p>
           <w:p>
@@ -332,7 +346,15 @@
               <w:t>Spielkarten verteilen</w:t>
             </w:r>
             <w:r>
-              <w:t xml:space="preserve"> (Konstruktor)</w:t>
+              <w:t xml:space="preserve"> (</w:t>
+            </w:r>
+            <w:proofErr w:type="spellStart"/>
+            <w:r>
+              <w:t>Konstruktor</w:t>
+            </w:r>
+            <w:proofErr w:type="spellEnd"/>
+            <w:r>
+              <w:t>)</w:t>
             </w:r>
           </w:p>
           <w:p>
@@ -542,6 +564,10 @@
             <w:shd w:val="clear" w:color="auto" w:fill="F2DBDB" w:themeFill="accent2" w:themeFillTint="33"/>
           </w:tcPr>
           <w:p>
+            <w:bookmarkStart w:id="0" w:name="_GoBack"/>
+            <w:bookmarkEnd w:id="0"/>
+          </w:p>
+          <w:p>
             <w:r>
               <w:t>Spielkarte</w:t>
             </w:r>
@@ -556,7 +582,6 @@
               <w:t>Spielfigur, Spieler, Spielkarte, Spielbrett, Spielplatte</w:t>
             </w:r>
           </w:p>
-          <w:p/>
           <w:p>
             <w:r>
               <w:t>Spielbrett, Spielkarte</w:t>
@@ -904,7 +929,21 @@
               <w:rPr>
                 <w:i/>
               </w:rPr>
-              <w:t>frei? (ziehbar)</w:t>
+              <w:t>frei? (</w:t>
+            </w:r>
+            <w:proofErr w:type="spellStart"/>
+            <w:r>
+              <w:rPr>
+                <w:i/>
+              </w:rPr>
+              <w:t>ziehbar</w:t>
+            </w:r>
+            <w:proofErr w:type="spellEnd"/>
+            <w:r>
+              <w:rPr>
+                <w:i/>
+              </w:rPr>
+              <w:t>)</w:t>
             </w:r>
           </w:p>
         </w:tc>
@@ -1057,7 +1096,7 @@
       </w:pPr>
     </w:pPrDefault>
   </w:docDefaults>
-  <w:latentStyles w:defLockedState="0" w:defUIPriority="99" w:defSemiHidden="1" w:defUnhideWhenUsed="1" w:defQFormat="0" w:count="276">
+  <w:latentStyles w:defLockedState="0" w:defUIPriority="99" w:defSemiHidden="1" w:defUnhideWhenUsed="1" w:defQFormat="0" w:count="267">
     <w:lsdException w:name="Normal" w:semiHidden="0" w:uiPriority="0" w:unhideWhenUsed="0" w:qFormat="1"/>
     <w:lsdException w:name="heading 1" w:semiHidden="0" w:uiPriority="9" w:unhideWhenUsed="0" w:qFormat="1"/>
     <w:lsdException w:name="heading 2" w:uiPriority="9" w:qFormat="1"/>
@@ -1200,7 +1239,7 @@
     <w:name w:val="Normal"/>
     <w:qFormat/>
   </w:style>
-  <w:style w:type="character" w:default="1" w:styleId="Absatzstandardschriftart">
+  <w:style w:type="character" w:default="1" w:styleId="Absatz-Standardschriftart">
     <w:name w:val="Default Paragraph Font"/>
     <w:uiPriority w:val="1"/>
     <w:semiHidden/>
@@ -1231,7 +1270,7 @@
     <w:name w:val="Title"/>
     <w:basedOn w:val="Standard"/>
     <w:next w:val="Standard"/>
-    <w:link w:val="TitelZeichen"/>
+    <w:link w:val="TitelZchn"/>
     <w:uiPriority w:val="10"/>
     <w:qFormat/>
     <w:rsid w:val="00DA3B7D"/>
@@ -1251,9 +1290,9 @@
       <w:szCs w:val="52"/>
     </w:rPr>
   </w:style>
-  <w:style w:type="character" w:customStyle="1" w:styleId="TitelZeichen">
-    <w:name w:val="Titel Zeichen"/>
-    <w:basedOn w:val="Absatzstandardschriftart"/>
+  <w:style w:type="character" w:customStyle="1" w:styleId="TitelZchn">
+    <w:name w:val="Titel Zchn"/>
+    <w:basedOn w:val="Absatz-Standardschriftart"/>
     <w:link w:val="Titel"/>
     <w:uiPriority w:val="10"/>
     <w:rsid w:val="00DA3B7D"/>
@@ -1296,7 +1335,7 @@
 </file>
 
 <file path=word/stylesWithEffects.xml><?xml version="1.0" encoding="utf-8"?>
-<w:styles xmlns:wpc="http://schemas.microsoft.com/office/word/2010/wordprocessingCanvas" xmlns:mo="http://schemas.microsoft.com/office/mac/office/2008/main" xmlns:mc="http://schemas.openxmlformats.org/markup-compatibility/2006" xmlns:mv="urn:schemas-microsoft-com:mac:vml" xmlns:o="urn:schemas-microsoft-com:office:office" xmlns:r="http://schemas.openxmlformats.org/officeDocument/2006/relationships" xmlns:m="http://schemas.openxmlformats.org/officeDocument/2006/math" xmlns:v="urn:schemas-microsoft-com:vml" xmlns:wp14="http://schemas.microsoft.com/office/word/2010/wordprocessingDrawing" xmlns:wp="http://schemas.openxmlformats.org/drawingml/2006/wordprocessingDrawing" xmlns:w10="urn:schemas-microsoft-com:office:word" xmlns:w="http://schemas.openxmlformats.org/wordprocessingml/2006/main" xmlns:w14="http://schemas.microsoft.com/office/word/2010/wordml" xmlns:wpg="http://schemas.microsoft.com/office/word/2010/wordprocessingGroup" xmlns:wpi="http://schemas.microsoft.com/office/word/2010/wordprocessingInk" xmlns:wne="http://schemas.microsoft.com/office/word/2006/wordml" xmlns:wps="http://schemas.microsoft.com/office/word/2010/wordprocessingShape" mc:Ignorable="w14 wp14">
+<w:styles xmlns:wpc="http://schemas.microsoft.com/office/word/2010/wordprocessingCanvas" xmlns:mc="http://schemas.openxmlformats.org/markup-compatibility/2006" xmlns:o="urn:schemas-microsoft-com:office:office" xmlns:r="http://schemas.openxmlformats.org/officeDocument/2006/relationships" xmlns:m="http://schemas.openxmlformats.org/officeDocument/2006/math" xmlns:v="urn:schemas-microsoft-com:vml" xmlns:wp14="http://schemas.microsoft.com/office/word/2010/wordprocessingDrawing" xmlns:wp="http://schemas.openxmlformats.org/drawingml/2006/wordprocessingDrawing" xmlns:w10="urn:schemas-microsoft-com:office:word" xmlns:w="http://schemas.openxmlformats.org/wordprocessingml/2006/main" xmlns:w14="http://schemas.microsoft.com/office/word/2010/wordml" xmlns:wpg="http://schemas.microsoft.com/office/word/2010/wordprocessingGroup" xmlns:wpi="http://schemas.microsoft.com/office/word/2010/wordprocessingInk" xmlns:wne="http://schemas.microsoft.com/office/word/2006/wordml" xmlns:wps="http://schemas.microsoft.com/office/word/2010/wordprocessingShape" mc:Ignorable="w14 wp14">
   <w:docDefaults>
     <w:rPrDefault>
       <w:rPr>
@@ -1312,7 +1351,7 @@
       </w:pPr>
     </w:pPrDefault>
   </w:docDefaults>
-  <w:latentStyles w:defLockedState="0" w:defUIPriority="99" w:defSemiHidden="1" w:defUnhideWhenUsed="1" w:defQFormat="0" w:count="276">
+  <w:latentStyles w:defLockedState="0" w:defUIPriority="99" w:defSemiHidden="1" w:defUnhideWhenUsed="1" w:defQFormat="0" w:count="267">
     <w:lsdException w:name="Normal" w:semiHidden="0" w:uiPriority="0" w:unhideWhenUsed="0" w:qFormat="1"/>
     <w:lsdException w:name="heading 1" w:semiHidden="0" w:uiPriority="9" w:unhideWhenUsed="0" w:qFormat="1"/>
     <w:lsdException w:name="heading 2" w:uiPriority="9" w:qFormat="1"/>
@@ -1455,7 +1494,7 @@
     <w:name w:val="Normal"/>
     <w:qFormat/>
   </w:style>
-  <w:style w:type="character" w:default="1" w:styleId="Absatzstandardschriftart">
+  <w:style w:type="character" w:default="1" w:styleId="Absatz-Standardschriftart">
     <w:name w:val="Default Paragraph Font"/>
     <w:uiPriority w:val="1"/>
     <w:semiHidden/>
@@ -1486,7 +1525,7 @@
     <w:name w:val="Title"/>
     <w:basedOn w:val="Standard"/>
     <w:next w:val="Standard"/>
-    <w:link w:val="TitelZeichen"/>
+    <w:link w:val="TitelZchn"/>
     <w:uiPriority w:val="10"/>
     <w:qFormat/>
     <w:rsid w:val="00DA3B7D"/>
@@ -1506,9 +1545,9 @@
       <w:szCs w:val="52"/>
     </w:rPr>
   </w:style>
-  <w:style w:type="character" w:customStyle="1" w:styleId="TitelZeichen">
-    <w:name w:val="Titel Zeichen"/>
-    <w:basedOn w:val="Absatzstandardschriftart"/>
+  <w:style w:type="character" w:customStyle="1" w:styleId="TitelZchn">
+    <w:name w:val="Titel Zchn"/>
+    <w:basedOn w:val="Absatz-Standardschriftart"/>
     <w:link w:val="Titel"/>
     <w:uiPriority w:val="10"/>
     <w:rsid w:val="00DA3B7D"/>

</xml_diff>